<commit_message>
There were a couple more errors that I found in the drops excel sheet that I had to fix. I was also thinking about looking at how much they dropped over time using a line graph but I got stuck for now and I will try again later.
</commit_message>
<xml_diff>
--- a/Notes and Questions for Cami.docx
+++ b/Notes and Questions for Cami.docx
@@ -27,6 +27,9 @@
     </w:p>
     <w:p>
       <w:r>
+        <w:rPr>
+          <w:noProof/>
+        </w:rPr>
         <w:drawing>
           <wp:inline distT="0" distB="0" distL="0" distR="0" wp14:anchorId="3A108E10" wp14:editId="037A01F8">
             <wp:extent cx="5943600" cy="2282825"/>
@@ -52,6 +55,122 @@
                     <a:xfrm>
                       <a:off x="0" y="0"/>
                       <a:ext cx="5943600" cy="2282825"/>
+                    </a:xfrm>
+                    <a:prstGeom prst="rect">
+                      <a:avLst/>
+                    </a:prstGeom>
+                  </pic:spPr>
+                </pic:pic>
+              </a:graphicData>
+            </a:graphic>
+          </wp:inline>
+        </w:drawing>
+      </w:r>
+    </w:p>
+    <w:p/>
+    <w:p>
+      <w:r>
+        <w:t>We also notice</w:t>
+      </w:r>
+      <w:r>
+        <w:t>d</w:t>
+      </w:r>
+      <w:r>
+        <w:t xml:space="preserve"> that there was another date that seemed to be input wrong that you will see below. </w:t>
+      </w:r>
+      <w:proofErr w:type="gramStart"/>
+      <w:r>
+        <w:t>All of</w:t>
+      </w:r>
+      <w:proofErr w:type="gramEnd"/>
+      <w:r>
+        <w:t xml:space="preserve"> the dates around it are 2018 and this one was 2008 in the drops data and so we assumed it was supposed to be 2018 and changed it:</w:t>
+      </w:r>
+      <w:r>
+        <w:br/>
+      </w:r>
+      <w:r>
+        <w:rPr>
+          <w:noProof/>
+        </w:rPr>
+        <w:drawing>
+          <wp:inline distT="0" distB="0" distL="0" distR="0" wp14:anchorId="6C999FD1" wp14:editId="50288F92">
+            <wp:extent cx="5943600" cy="2205990"/>
+            <wp:effectExtent l="0" t="0" r="0" b="3810"/>
+            <wp:docPr id="2" name="Picture 2"/>
+            <wp:cNvGraphicFramePr>
+              <a:graphicFrameLocks xmlns:a="http://schemas.openxmlformats.org/drawingml/2006/main" noChangeAspect="1"/>
+            </wp:cNvGraphicFramePr>
+            <a:graphic xmlns:a="http://schemas.openxmlformats.org/drawingml/2006/main">
+              <a:graphicData uri="http://schemas.openxmlformats.org/drawingml/2006/picture">
+                <pic:pic xmlns:pic="http://schemas.openxmlformats.org/drawingml/2006/picture">
+                  <pic:nvPicPr>
+                    <pic:cNvPr id="1" name=""/>
+                    <pic:cNvPicPr/>
+                  </pic:nvPicPr>
+                  <pic:blipFill>
+                    <a:blip r:embed="rId5"/>
+                    <a:stretch>
+                      <a:fillRect/>
+                    </a:stretch>
+                  </pic:blipFill>
+                  <pic:spPr>
+                    <a:xfrm>
+                      <a:off x="0" y="0"/>
+                      <a:ext cx="5943600" cy="2205990"/>
+                    </a:xfrm>
+                    <a:prstGeom prst="rect">
+                      <a:avLst/>
+                    </a:prstGeom>
+                  </pic:spPr>
+                </pic:pic>
+              </a:graphicData>
+            </a:graphic>
+          </wp:inline>
+        </w:drawing>
+      </w:r>
+    </w:p>
+    <w:p>
+      <w:r>
+        <w:t xml:space="preserve">We also noticed this one that has 2017 as the year and </w:t>
+      </w:r>
+      <w:proofErr w:type="gramStart"/>
+      <w:r>
+        <w:t>all of</w:t>
+      </w:r>
+      <w:proofErr w:type="gramEnd"/>
+      <w:r>
+        <w:t xml:space="preserve"> the dates around it were 2018, so we changed it to 2018:</w:t>
+      </w:r>
+    </w:p>
+    <w:p>
+      <w:r>
+        <w:lastRenderedPageBreak/>
+        <w:drawing>
+          <wp:inline distT="0" distB="0" distL="0" distR="0" wp14:anchorId="51F99952" wp14:editId="6E4536A2">
+            <wp:extent cx="5943600" cy="3184525"/>
+            <wp:effectExtent l="0" t="0" r="0" b="0"/>
+            <wp:docPr id="3" name="Picture 3"/>
+            <wp:cNvGraphicFramePr>
+              <a:graphicFrameLocks xmlns:a="http://schemas.openxmlformats.org/drawingml/2006/main" noChangeAspect="1"/>
+            </wp:cNvGraphicFramePr>
+            <a:graphic xmlns:a="http://schemas.openxmlformats.org/drawingml/2006/main">
+              <a:graphicData uri="http://schemas.openxmlformats.org/drawingml/2006/picture">
+                <pic:pic xmlns:pic="http://schemas.openxmlformats.org/drawingml/2006/picture">
+                  <pic:nvPicPr>
+                    <pic:cNvPr id="1" name=""/>
+                    <pic:cNvPicPr/>
+                  </pic:nvPicPr>
+                  <pic:blipFill>
+                    <a:blip r:embed="rId6"/>
+                    <a:stretch>
+                      <a:fillRect/>
+                    </a:stretch>
+                  </pic:blipFill>
+                  <pic:spPr>
+                    <a:xfrm>
+                      <a:off x="0" y="0"/>
+                      <a:ext cx="5943600" cy="3184525"/>
                     </a:xfrm>
                     <a:prstGeom prst="rect">
                       <a:avLst/>
@@ -197,6 +316,7 @@
     <w:lsdException w:name="HTML Sample" w:semiHidden="1" w:unhideWhenUsed="1"/>
     <w:lsdException w:name="HTML Typewriter" w:semiHidden="1" w:unhideWhenUsed="1"/>
     <w:lsdException w:name="HTML Variable" w:semiHidden="1" w:unhideWhenUsed="1"/>
+    <w:lsdException w:name="Normal Table" w:semiHidden="1" w:unhideWhenUsed="1"/>
     <w:lsdException w:name="annotation subject" w:semiHidden="1" w:unhideWhenUsed="1"/>
     <w:lsdException w:name="No List" w:semiHidden="1" w:unhideWhenUsed="1"/>
     <w:lsdException w:name="Outline List 1" w:semiHidden="1" w:unhideWhenUsed="1"/>
@@ -243,8 +363,10 @@
     <w:lsdException w:name="Table Subtle 2" w:semiHidden="1" w:unhideWhenUsed="1"/>
     <w:lsdException w:name="Table Web 1" w:semiHidden="1" w:unhideWhenUsed="1"/>
     <w:lsdException w:name="Table Web 2" w:semiHidden="1" w:unhideWhenUsed="1"/>
+    <w:lsdException w:name="Table Web 3" w:semiHidden="1" w:unhideWhenUsed="1"/>
     <w:lsdException w:name="Balloon Text" w:semiHidden="1" w:unhideWhenUsed="1"/>
     <w:lsdException w:name="Table Grid" w:uiPriority="39"/>
+    <w:lsdException w:name="Table Theme" w:semiHidden="1" w:unhideWhenUsed="1"/>
     <w:lsdException w:name="Placeholder Text" w:semiHidden="1"/>
     <w:lsdException w:name="No Spacing" w:uiPriority="1" w:qFormat="1"/>
     <w:lsdException w:name="Light Shading" w:uiPriority="60"/>

</xml_diff>

<commit_message>
There was a lot of the data that was incorrect. A lot of the dates for targets and drops datasets were in 2020 when they shouldn't have been. They are corrected and noted in the word document that I have made to note of the changes we have done.
</commit_message>
<xml_diff>
--- a/Notes and Questions for Cami.docx
+++ b/Notes and Questions for Cami.docx
@@ -84,7 +84,13 @@
       </w:r>
       <w:proofErr w:type="gramEnd"/>
       <w:r>
-        <w:t xml:space="preserve"> the dates around it are 2018 and this one was 2008 in the drops data and so we assumed it was supposed to be 2018 and changed it:</w:t>
+        <w:t xml:space="preserve"> the dates around it are 2018 and this one was 2008 in the drops</w:t>
+      </w:r>
+      <w:r>
+        <w:t xml:space="preserve"> AND targets</w:t>
+      </w:r>
+      <w:r>
+        <w:t xml:space="preserve"> data and so we assumed it was supposed to be 2018 and changed it:</w:t>
       </w:r>
       <w:r>
         <w:br/>
@@ -140,7 +146,16 @@
       </w:r>
       <w:proofErr w:type="gramEnd"/>
       <w:r>
-        <w:t xml:space="preserve"> the dates around it were 2018, so we changed it to 2018:</w:t>
+        <w:t xml:space="preserve"> the dates around it were 2018</w:t>
+      </w:r>
+      <w:r>
+        <w:t xml:space="preserve"> in both </w:t>
+      </w:r>
+      <w:r>
+        <w:t>Targets and drops data</w:t>
+      </w:r>
+      <w:r>
+        <w:t>, so we changed it to 2018:</w:t>
       </w:r>
     </w:p>
     <w:p>
@@ -171,6 +186,79 @@
                     <a:xfrm>
                       <a:off x="0" y="0"/>
                       <a:ext cx="5943600" cy="3184525"/>
+                    </a:xfrm>
+                    <a:prstGeom prst="rect">
+                      <a:avLst/>
+                    </a:prstGeom>
+                  </pic:spPr>
+                </pic:pic>
+              </a:graphicData>
+            </a:graphic>
+          </wp:inline>
+        </w:drawing>
+      </w:r>
+    </w:p>
+    <w:p/>
+    <w:p>
+      <w:r>
+        <w:t xml:space="preserve">We also noticed in all 3 datasets that there were some dates that were off. </w:t>
+      </w:r>
+      <w:r>
+        <w:t xml:space="preserve">We were in May 2019 and then all of the sudden the days and months go in regular </w:t>
+      </w:r>
+      <w:proofErr w:type="gramStart"/>
+      <w:r>
+        <w:t>order</w:t>
+      </w:r>
+      <w:proofErr w:type="gramEnd"/>
+      <w:r>
+        <w:t xml:space="preserve"> but it changes to 2020. This goes all the way until the new </w:t>
+      </w:r>
+      <w:proofErr w:type="gramStart"/>
+      <w:r>
+        <w:t>year</w:t>
+      </w:r>
+      <w:proofErr w:type="gramEnd"/>
+      <w:r>
+        <w:t xml:space="preserve"> and it starts back over but at 1/1/2020, so we have multiple days listed for 2020. </w:t>
+      </w:r>
+      <w:proofErr w:type="gramStart"/>
+      <w:r>
+        <w:t>So</w:t>
+      </w:r>
+      <w:proofErr w:type="gramEnd"/>
+      <w:r>
+        <w:t xml:space="preserve"> we changed all those dates to 2019. Please correct us if we were wrong in doing that:</w:t>
+      </w:r>
+      <w:r>
+        <w:br/>
+      </w:r>
+      <w:r>
+        <w:drawing>
+          <wp:inline distT="0" distB="0" distL="0" distR="0" wp14:anchorId="6B62C2DB" wp14:editId="0D7ED9C0">
+            <wp:extent cx="5943600" cy="3178810"/>
+            <wp:effectExtent l="0" t="0" r="0" b="2540"/>
+            <wp:docPr id="4" name="Picture 4"/>
+            <wp:cNvGraphicFramePr>
+              <a:graphicFrameLocks xmlns:a="http://schemas.openxmlformats.org/drawingml/2006/main" noChangeAspect="1"/>
+            </wp:cNvGraphicFramePr>
+            <a:graphic xmlns:a="http://schemas.openxmlformats.org/drawingml/2006/main">
+              <a:graphicData uri="http://schemas.openxmlformats.org/drawingml/2006/picture">
+                <pic:pic xmlns:pic="http://schemas.openxmlformats.org/drawingml/2006/picture">
+                  <pic:nvPicPr>
+                    <pic:cNvPr id="1" name=""/>
+                    <pic:cNvPicPr/>
+                  </pic:nvPicPr>
+                  <pic:blipFill>
+                    <a:blip r:embed="rId7"/>
+                    <a:stretch>
+                      <a:fillRect/>
+                    </a:stretch>
+                  </pic:blipFill>
+                  <pic:spPr>
+                    <a:xfrm>
+                      <a:off x="0" y="0"/>
+                      <a:ext cx="5943600" cy="3178810"/>
                     </a:xfrm>
                     <a:prstGeom prst="rect">
                       <a:avLst/>

</xml_diff>